<commit_message>
docs: rebuild PDFs/DOCX with figures, update build pipeline and protocol
- Rebuilt ch01-03 PDFs and DOCX (now include embedded figures)
- Manning/chapters/ch01, ch02: minor text updates
- scripts/build_book.py: build improvements
- scripts/capture_proposal_figures.py: expanded figure generation
- manning_proposal/chapter_production_protocol.md: updated protocol
</commit_message>
<xml_diff>
--- a/Manning/output/ch01_proof_of_life.docx
+++ b/Manning/output/ch01_proof_of_life.docx
@@ -52,7 +52,7 @@
         </w:p>
       </w:sdtContent>
     </w:sdt>
-    <w:bookmarkStart w:id="53" w:name="X892ac1c5bb1fb9b52c17339269099a99bfb7184"/>
+    <w:bookmarkStart w:id="56" w:name="X892ac1c5bb1fb9b52c17339269099a99bfb7184"/>
     <w:p>
       <w:pPr>
         <w:pStyle w:val="Heading1"/>
@@ -2982,7 +2982,7 @@
     </w:p>
     <w:bookmarkEnd w:id="29"/>
     <w:bookmarkEnd w:id="30"/>
-    <w:bookmarkStart w:id="35" w:name="X3bc64bf459e01fcfe74b0df9dd7bd419278277c"/>
+    <w:bookmarkStart w:id="38" w:name="X3bc64bf459e01fcfe74b0df9dd7bd419278277c"/>
     <w:p>
       <w:pPr>
         <w:pStyle w:val="Heading2"/>
@@ -3020,7 +3020,7 @@
         <w:t xml:space="preserve">: query its observations, manually compute rewards, and check success conditions. These skills are diagnostic tools you will use every time something goes wrong in a later chapter.</w:t>
       </w:r>
     </w:p>
-    <w:bookmarkStart w:id="31" w:name="Xa2af8b36ef0d3018df1ee01a8d024f3b5bcd0ca"/>
+    <w:bookmarkStart w:id="34" w:name="Xa2af8b36ef0d3018df1ee01a8d024f3b5bcd0ca"/>
     <w:p>
       <w:pPr>
         <w:pStyle w:val="Heading3"/>
@@ -3544,7 +3544,7 @@
         <w:t xml:space="preserve"> </w:t>
       </w:r>
       <w:r>
-        <w:t xml:space="preserve">The numbers in these arrays are not abstract -- they correspond to real physical quantities in the simulated world. The goal positions are in meters relative to the MuJoCo world frame. Typical workspace bounds for the Fetch arm are roughly x in [1.0, 1.6], y in [0.4, 1.1], and z in [0.4, 0.6] -- a roughly 60 cm x 70 cm x 20 cm box on and above the table. The velocities in</w:t>
+        <w:t xml:space="preserve">The numbers in these arrays are not abstract -- they correspond to real physical quantities in the simulated world. The goal positions are in meters relative to the MuJoCo world frame. As Figure 1.1 shows, the Fetch arm sits on a table with a workspace spanning roughly x in [1.0, 1.6], y in [0.4, 1.1], and z in [0.4, 0.6] -- a roughly 60 cm x 70 cm x 20 cm box on and above the table. The velocities in</w:t>
       </w:r>
       <w:r>
         <w:t xml:space="preserve"> </w:t>
@@ -3625,8 +3625,114 @@
         <w:t xml:space="preserve">, and that values are finite floating-point numbers (not NaN, not inf). Check that the goal positions are within the workspace bounds described above. If shapes differ, check your gymnasium-robotics version.</w:t>
       </w:r>
     </w:p>
-    <w:bookmarkEnd w:id="31"/>
-    <w:bookmarkStart w:id="32" w:name="X4a4d17b6a7dd9483145a3d9584a2bcc81b3679f"/>
+    <w:p>
+      <w:pPr>
+        <w:pStyle w:val="FirstParagraph"/>
+      </w:pPr>
+      <w:r>
+        <w:drawing>
+          <wp:inline>
+            <wp:extent cx="5334000" cy="4000500"/>
+            <wp:effectExtent b="0" l="0" r="0" t="0"/>
+            <wp:docPr descr="Annotated screenshot of FetchReach-v4 showing the Fetch robot arm on a table, the red target sphere (desired_goal), and the gripper position (achieved_goal) with labeled coordinate axes" title="" id="32" name="Picture"/>
+            <a:graphic>
+              <a:graphicData uri="http://schemas.openxmlformats.org/drawingml/2006/picture">
+                <pic:pic>
+                  <pic:nvPicPr>
+                    <pic:cNvPr descr="figures/fetch_reach_setup.png" id="33" name="Picture"/>
+                    <pic:cNvPicPr>
+                      <a:picLocks noChangeArrowheads="1" noChangeAspect="1"/>
+                    </pic:cNvPicPr>
+                  </pic:nvPicPr>
+                  <pic:blipFill>
+                    <a:blip r:embed="rId31"/>
+                    <a:stretch>
+                      <a:fillRect/>
+                    </a:stretch>
+                  </pic:blipFill>
+                  <pic:spPr bwMode="auto">
+                    <a:xfrm>
+                      <a:off x="0" y="0"/>
+                      <a:ext cx="5334000" cy="4000500"/>
+                    </a:xfrm>
+                    <a:prstGeom prst="rect">
+                      <a:avLst/>
+                    </a:prstGeom>
+                    <a:noFill/>
+                    <a:ln w="9525">
+                      <a:noFill/>
+                      <a:headEnd/>
+                      <a:tailEnd/>
+                    </a:ln>
+                  </pic:spPr>
+                </pic:pic>
+              </a:graphicData>
+            </a:graphic>
+          </wp:inline>
+        </w:drawing>
+      </w:r>
+    </w:p>
+    <w:p>
+      <w:pPr>
+        <w:pStyle w:val="BodyText"/>
+      </w:pPr>
+      <w:r>
+        <w:t xml:space="preserve">Figure 1.1: The FetchReach environment after</w:t>
+      </w:r>
+      <w:r>
+        <w:t xml:space="preserve"> </w:t>
+      </w:r>
+      <w:r>
+        <w:rPr>
+          <w:rStyle w:val="VerbatimChar"/>
+        </w:rPr>
+        <w:t xml:space="preserve">env.reset()</w:t>
+      </w:r>
+      <w:r>
+        <w:t xml:space="preserve">. The red sphere marks the desired goal -- the 3D position the end-effector must reach. The gripper's current position is the achieved goal. The observation dictionary separates these into</w:t>
+      </w:r>
+      <w:r>
+        <w:t xml:space="preserve"> </w:t>
+      </w:r>
+      <w:r>
+        <w:rPr>
+          <w:rStyle w:val="VerbatimChar"/>
+        </w:rPr>
+        <w:t xml:space="preserve">desired_goal</w:t>
+      </w:r>
+      <w:r>
+        <w:t xml:space="preserve"> </w:t>
+      </w:r>
+      <w:r>
+        <w:t xml:space="preserve">and</w:t>
+      </w:r>
+      <w:r>
+        <w:t xml:space="preserve"> </w:t>
+      </w:r>
+      <w:r>
+        <w:rPr>
+          <w:rStyle w:val="VerbatimChar"/>
+        </w:rPr>
+        <w:t xml:space="preserve">achieved_goal</w:t>
+      </w:r>
+      <w:r>
+        <w:t xml:space="preserve">, making goal conditioning explicit. (Generated by</w:t>
+      </w:r>
+      <w:r>
+        <w:t xml:space="preserve"> </w:t>
+      </w:r>
+      <w:r>
+        <w:rPr>
+          <w:rStyle w:val="VerbatimChar"/>
+        </w:rPr>
+        <w:t xml:space="preserve">python scripts/capture_proposal_figures.py env-setup --envs FetchReach-v4</w:t>
+      </w:r>
+      <w:r>
+        <w:t xml:space="preserve">.)</w:t>
+      </w:r>
+    </w:p>
+    <w:bookmarkEnd w:id="34"/>
+    <w:bookmarkStart w:id="35" w:name="X4a4d17b6a7dd9483145a3d9584a2bcc81b3679f"/>
     <w:p>
       <w:pPr>
         <w:pStyle w:val="Heading3"/>
@@ -4800,8 +4906,8 @@
         <w:t xml:space="preserve"># -1.0 (most likely)</w:t>
       </w:r>
     </w:p>
-    <w:bookmarkEnd w:id="32"/>
-    <w:bookmarkStart w:id="33" w:name="X1b947486e46d41bf225aef86f7c5fd926d69a0d"/>
+    <w:bookmarkEnd w:id="35"/>
+    <w:bookmarkStart w:id="36" w:name="X1b947486e46d41bf225aef86f7c5fd926d69a0d"/>
     <w:p>
       <w:pPr>
         <w:pStyle w:val="Heading3"/>
@@ -5309,8 +5415,8 @@
         <w:t xml:space="preserve">is True on the first step with a random action, something is unusual -- check that the environment is creating diverse goal positions.</w:t>
       </w:r>
     </w:p>
-    <w:bookmarkEnd w:id="33"/>
-    <w:bookmarkStart w:id="34" w:name="X554ca8f286d5174b5b6e729adbe086cda8fbdb6"/>
+    <w:bookmarkEnd w:id="36"/>
+    <w:bookmarkStart w:id="37" w:name="X554ca8f286d5174b5b6e729adbe086cda8fbdb6"/>
     <w:p>
       <w:pPr>
         <w:pStyle w:val="Heading3"/>
@@ -5538,9 +5644,9 @@
         <w:t xml:space="preserve">In later chapters, the Build It sections are more substantial -- you will implement entire algorithms from scratch. But the principle is the same: understand the pieces by hand before trusting the production code to assemble them correctly.</w:t>
       </w:r>
     </w:p>
-    <w:bookmarkEnd w:id="34"/>
-    <w:bookmarkEnd w:id="35"/>
-    <w:bookmarkStart w:id="40" w:name="X812f534931957078439c60a7768d769948b1f2d"/>
+    <w:bookmarkEnd w:id="37"/>
+    <w:bookmarkEnd w:id="38"/>
+    <w:bookmarkStart w:id="43" w:name="X812f534931957078439c60a7768d769948b1f2d"/>
     <w:p>
       <w:pPr>
         <w:pStyle w:val="Heading2"/>
@@ -5718,7 +5824,7 @@
         <w:t xml:space="preserve">---------------------------------------------------------</w:t>
       </w:r>
     </w:p>
-    <w:bookmarkStart w:id="36" w:name="the-four-test-verification-sequence"/>
+    <w:bookmarkStart w:id="39" w:name="the-four-test-verification-sequence"/>
     <w:p>
       <w:pPr>
         <w:pStyle w:val="Heading3"/>
@@ -6303,8 +6409,8 @@
         <w:t xml:space="preserve">Low GPU utilization (~5-10%) during training is expected and normal. The bottleneck is CPU-bound MuJoCo physics simulation, not GPU-bound neural network operations. With small networks and small batch sizes, the GPU finishes its work in microseconds and waits for the CPU. This is the nature of RL with physics simulators, not a problem to solve.</w:t>
       </w:r>
     </w:p>
-    <w:bookmarkEnd w:id="36"/>
-    <w:bookmarkStart w:id="37" w:name="interpreting-the-artifacts"/>
+    <w:bookmarkEnd w:id="39"/>
+    <w:bookmarkStart w:id="40" w:name="interpreting-the-artifacts"/>
     <w:p>
       <w:pPr>
         <w:pStyle w:val="Heading3"/>
@@ -6812,8 +6918,8 @@
         <w:t xml:space="preserve">Do not evaluate this checkpoint for performance. It trained for only 50,000 steps -- far too few to learn useful behavior on any task. Its purpose is to prove the loop runs, not that it learns. Learning starts in Chapter 3.</w:t>
       </w:r>
     </w:p>
-    <w:bookmarkEnd w:id="37"/>
-    <w:bookmarkStart w:id="38" w:name="the-dependency-chain"/>
+    <w:bookmarkEnd w:id="40"/>
+    <w:bookmarkStart w:id="41" w:name="the-dependency-chain"/>
     <w:p>
       <w:pPr>
         <w:pStyle w:val="Heading3"/>
@@ -6872,8 +6978,8 @@
         <w:t xml:space="preserve">subcommand runs the tests sequentially and the output makes it clear which test failed.</w:t>
       </w:r>
     </w:p>
-    <w:bookmarkEnd w:id="38"/>
-    <w:bookmarkStart w:id="39" w:name="what-proof-of-life-means"/>
+    <w:bookmarkEnd w:id="41"/>
+    <w:bookmarkStart w:id="42" w:name="what-proof-of-life-means"/>
     <w:p>
       <w:pPr>
         <w:pStyle w:val="Heading3"/>
@@ -7030,131 +7136,290 @@
         <w:t xml:space="preserve">results -- that is what the rest of the book is for.</w:t>
       </w:r>
     </w:p>
-    <w:bookmarkEnd w:id="39"/>
-    <w:bookmarkEnd w:id="40"/>
-    <w:bookmarkStart w:id="49" w:name="Xa2640a2f042606498e04ace72b8ea048de978ac"/>
-    <w:p>
-      <w:pPr>
-        <w:pStyle w:val="Heading2"/>
-      </w:pPr>
-      <w:r>
-        <w:t xml:space="preserve">1.7 What can go wrong</w:t>
-      </w:r>
-    </w:p>
-    <w:p>
-      <w:pPr>
-        <w:pStyle w:val="FirstParagraph"/>
-      </w:pPr>
-      <w:r>
-        <w:t xml:space="preserve">Here are the most common failures and how to fix them. We have encountered all of these during development. The list is roughly ordered by how early in the pipeline the failure occurs -- Docker issues first, then rendering, then training. If you hit a problem not listed here, the most productive diagnostic approach is to run the four tests individually (</w:t>
-      </w:r>
-      <w:r>
-        <w:rPr>
-          <w:rStyle w:val="VerbatimChar"/>
-        </w:rPr>
-        <w:t xml:space="preserve">gpu-check</w:t>
-      </w:r>
-      <w:r>
-        <w:t xml:space="preserve">,</w:t>
-      </w:r>
-      <w:r>
-        <w:t xml:space="preserve"> </w:t>
-      </w:r>
-      <w:r>
-        <w:rPr>
-          <w:rStyle w:val="VerbatimChar"/>
-        </w:rPr>
-        <w:t xml:space="preserve">list-envs</w:t>
-      </w:r>
-      <w:r>
-        <w:t xml:space="preserve">,</w:t>
-      </w:r>
-      <w:r>
-        <w:t xml:space="preserve"> </w:t>
-      </w:r>
-      <w:r>
-        <w:rPr>
-          <w:rStyle w:val="VerbatimChar"/>
-        </w:rPr>
-        <w:t xml:space="preserve">render</w:t>
-      </w:r>
-      <w:r>
-        <w:t xml:space="preserve">,</w:t>
-      </w:r>
-      <w:r>
-        <w:t xml:space="preserve"> </w:t>
-      </w:r>
-      <w:r>
-        <w:rPr>
-          <w:rStyle w:val="VerbatimChar"/>
-        </w:rPr>
-        <w:t xml:space="preserve">ppo-smoke</w:t>
-      </w:r>
-      <w:r>
-        <w:t xml:space="preserve">) and identify which one fails.</w:t>
-      </w:r>
-    </w:p>
-    <w:bookmarkStart w:id="41" w:name="permission-denied-when-running-docker"/>
-    <w:p>
-      <w:pPr>
-        <w:pStyle w:val="Heading3"/>
-      </w:pPr>
-      <w:r>
-        <w:t xml:space="preserve">"Permission denied" when running Docker</w:t>
-      </w:r>
-    </w:p>
-    <w:p>
-      <w:pPr>
-        <w:pStyle w:val="FirstParagraph"/>
+    <w:p>
+      <w:pPr>
+        <w:pStyle w:val="BlockText"/>
       </w:pPr>
       <w:r>
         <w:rPr>
           <w:bCs/>
           <w:b/>
         </w:rPr>
-        <w:t xml:space="preserve">Symptom.</w:t>
-      </w:r>
-      <w:r>
-        <w:t xml:space="preserve"> </w:t>
-      </w:r>
-      <w:r>
-        <w:rPr>
-          <w:rStyle w:val="VerbatimChar"/>
-        </w:rPr>
-        <w:t xml:space="preserve">docker: Got permission denied while trying to connect to the Docker daemon socket.</w:t>
-      </w:r>
-    </w:p>
-    <w:p>
-      <w:pPr>
-        <w:pStyle w:val="BodyText"/>
+        <w:t xml:space="preserve">SIDEBAR: Regenerating figures and videos</w:t>
+      </w:r>
+    </w:p>
+    <w:p>
+      <w:pPr>
+        <w:pStyle w:val="BlockText"/>
+      </w:pPr>
+      <w:r>
+        <w:t xml:space="preserve">Every figure in this book is generated from code -- no hand-drawn diagrams, no screenshots from external tools. This means you can regenerate any figure yourself. The figures you see (annotated environment screenshots, reward diagrams, learning curves) are produced by:</w:t>
+      </w:r>
+    </w:p>
+    <w:p>
+      <w:pPr>
+        <w:pStyle w:val="SourceCode"/>
+      </w:pPr>
+      <w:r>
+        <w:rPr>
+          <w:rStyle w:val="FunctionTok"/>
+        </w:rPr>
+        <w:t xml:space="preserve">bash</w:t>
+      </w:r>
+      <w:r>
+        <w:rPr>
+          <w:rStyle w:val="NormalTok"/>
+        </w:rPr>
+        <w:t xml:space="preserve"> docker/dev.sh python scripts/capture_proposal_figures.py all</w:t>
+      </w:r>
+    </w:p>
+    <w:p>
+      <w:pPr>
+        <w:pStyle w:val="BlockText"/>
+      </w:pPr>
+      <w:r>
+        <w:t xml:space="preserve">This creates annotated PNGs in the</w:t>
+      </w:r>
+      <w:r>
+        <w:t xml:space="preserve"> </w:t>
+      </w:r>
+      <w:r>
+        <w:rPr>
+          <w:rStyle w:val="VerbatimChar"/>
+        </w:rPr>
+        <w:t xml:space="preserve">figures/</w:t>
+      </w:r>
+      <w:r>
+        <w:t xml:space="preserve"> </w:t>
+      </w:r>
+      <w:r>
+        <w:t xml:space="preserve">directory. Individual subcommands are available:</w:t>
+      </w:r>
+      <w:r>
+        <w:t xml:space="preserve"> </w:t>
+      </w:r>
+      <w:r>
+        <w:rPr>
+          <w:rStyle w:val="VerbatimChar"/>
+        </w:rPr>
+        <w:t xml:space="preserve">env-setup</w:t>
+      </w:r>
+      <w:r>
+        <w:t xml:space="preserve"> </w:t>
+      </w:r>
+      <w:r>
+        <w:t xml:space="preserve">for environment screenshots,</w:t>
+      </w:r>
+      <w:r>
+        <w:t xml:space="preserve"> </w:t>
+      </w:r>
+      <w:r>
+        <w:rPr>
+          <w:rStyle w:val="VerbatimChar"/>
+        </w:rPr>
+        <w:t xml:space="preserve">reward-diagram</w:t>
+      </w:r>
+      <w:r>
+        <w:t xml:space="preserve"> </w:t>
+      </w:r>
+      <w:r>
+        <w:t xml:space="preserve">for reward function plots,</w:t>
+      </w:r>
+      <w:r>
+        <w:t xml:space="preserve"> </w:t>
+      </w:r>
+      <w:r>
+        <w:rPr>
+          <w:rStyle w:val="VerbatimChar"/>
+        </w:rPr>
+        <w:t xml:space="preserve">ppo-clipping</w:t>
+      </w:r>
+      <w:r>
+        <w:t xml:space="preserve"> </w:t>
+      </w:r>
+      <w:r>
+        <w:t xml:space="preserve">for the PPO clipping diagram, and</w:t>
+      </w:r>
+      <w:r>
+        <w:t xml:space="preserve"> </w:t>
+      </w:r>
+      <w:r>
+        <w:rPr>
+          <w:rStyle w:val="VerbatimChar"/>
+        </w:rPr>
+        <w:t xml:space="preserve">ppo-demo-curve</w:t>
+      </w:r>
+      <w:r>
+        <w:t xml:space="preserve"> </w:t>
+      </w:r>
+      <w:r>
+        <w:t xml:space="preserve">for learning curves.</w:t>
+      </w:r>
+    </w:p>
+    <w:p>
+      <w:pPr>
+        <w:pStyle w:val="BlockText"/>
+      </w:pPr>
+      <w:r>
+        <w:t xml:space="preserve">For evaluation videos showing trained policies in action, use:</w:t>
+      </w:r>
+    </w:p>
+    <w:p>
+      <w:pPr>
+        <w:pStyle w:val="SourceCode"/>
+      </w:pPr>
+      <w:r>
+        <w:rPr>
+          <w:rStyle w:val="FunctionTok"/>
+        </w:rPr>
+        <w:t xml:space="preserve">bash</w:t>
+      </w:r>
+      <w:r>
+        <w:rPr>
+          <w:rStyle w:val="NormalTok"/>
+        </w:rPr>
+        <w:t xml:space="preserve"> docker/dev.sh python scripts/generate_demo_videos.py </w:t>
+      </w:r>
+      <w:r>
+        <w:rPr>
+          <w:rStyle w:val="DataTypeTok"/>
+        </w:rPr>
+        <w:t xml:space="preserve">\</w:t>
+      </w:r>
+      <w:r>
+        <w:br/>
+      </w:r>
+      <w:r>
+        <w:rPr>
+          <w:rStyle w:val="NormalTok"/>
+        </w:rPr>
+        <w:t xml:space="preserve">  </w:t>
+      </w:r>
+      <w:r>
+        <w:rPr>
+          <w:rStyle w:val="AttributeTok"/>
+        </w:rPr>
+        <w:t xml:space="preserve">--ckpt</w:t>
+      </w:r>
+      <w:r>
+        <w:rPr>
+          <w:rStyle w:val="NormalTok"/>
+        </w:rPr>
+        <w:t xml:space="preserve"> checkpoints/ppo_FetchReachDense-v4_seed0.zip</w:t>
+      </w:r>
+    </w:p>
+    <w:p>
+      <w:pPr>
+        <w:pStyle w:val="BlockText"/>
+      </w:pPr>
+      <w:r>
+        <w:t xml:space="preserve">This produces MP4 and GIF files in</w:t>
+      </w:r>
+      <w:r>
+        <w:t xml:space="preserve"> </w:t>
+      </w:r>
+      <w:r>
+        <w:rPr>
+          <w:rStyle w:val="VerbatimChar"/>
+        </w:rPr>
+        <w:t xml:space="preserve">videos/</w:t>
+      </w:r>
+      <w:r>
+        <w:t xml:space="preserve">. We use these to verify that trained policies behave as expected -- not just that the numbers look right, but that the robot actually moves to the target. Later chapters provide specific video commands alongside their Experiment Cards.</w:t>
+      </w:r>
+    </w:p>
+    <w:bookmarkEnd w:id="42"/>
+    <w:bookmarkEnd w:id="43"/>
+    <w:bookmarkStart w:id="52" w:name="Xa2640a2f042606498e04ace72b8ea048de978ac"/>
+    <w:p>
+      <w:pPr>
+        <w:pStyle w:val="Heading2"/>
+      </w:pPr>
+      <w:r>
+        <w:t xml:space="preserve">1.7 What can go wrong</w:t>
+      </w:r>
+    </w:p>
+    <w:p>
+      <w:pPr>
+        <w:pStyle w:val="FirstParagraph"/>
+      </w:pPr>
+      <w:r>
+        <w:t xml:space="preserve">Here are the most common failures and how to fix them. We have encountered all of these during development. The list is roughly ordered by how early in the pipeline the failure occurs -- Docker issues first, then rendering, then training. If you hit a problem not listed here, the most productive diagnostic approach is to run the four tests individually (</w:t>
+      </w:r>
+      <w:r>
+        <w:rPr>
+          <w:rStyle w:val="VerbatimChar"/>
+        </w:rPr>
+        <w:t xml:space="preserve">gpu-check</w:t>
+      </w:r>
+      <w:r>
+        <w:t xml:space="preserve">,</w:t>
+      </w:r>
+      <w:r>
+        <w:t xml:space="preserve"> </w:t>
+      </w:r>
+      <w:r>
+        <w:rPr>
+          <w:rStyle w:val="VerbatimChar"/>
+        </w:rPr>
+        <w:t xml:space="preserve">list-envs</w:t>
+      </w:r>
+      <w:r>
+        <w:t xml:space="preserve">,</w:t>
+      </w:r>
+      <w:r>
+        <w:t xml:space="preserve"> </w:t>
+      </w:r>
+      <w:r>
+        <w:rPr>
+          <w:rStyle w:val="VerbatimChar"/>
+        </w:rPr>
+        <w:t xml:space="preserve">render</w:t>
+      </w:r>
+      <w:r>
+        <w:t xml:space="preserve">,</w:t>
+      </w:r>
+      <w:r>
+        <w:t xml:space="preserve"> </w:t>
+      </w:r>
+      <w:r>
+        <w:rPr>
+          <w:rStyle w:val="VerbatimChar"/>
+        </w:rPr>
+        <w:t xml:space="preserve">ppo-smoke</w:t>
+      </w:r>
+      <w:r>
+        <w:t xml:space="preserve">) and identify which one fails.</w:t>
+      </w:r>
+    </w:p>
+    <w:bookmarkStart w:id="44" w:name="permission-denied-when-running-docker"/>
+    <w:p>
+      <w:pPr>
+        <w:pStyle w:val="Heading3"/>
+      </w:pPr>
+      <w:r>
+        <w:t xml:space="preserve">"Permission denied" when running Docker</w:t>
+      </w:r>
+    </w:p>
+    <w:p>
+      <w:pPr>
+        <w:pStyle w:val="FirstParagraph"/>
       </w:pPr>
       <w:r>
         <w:rPr>
           <w:bCs/>
           <w:b/>
         </w:rPr>
-        <w:t xml:space="preserve">Cause.</w:t>
-      </w:r>
-      <w:r>
-        <w:t xml:space="preserve"> </w:t>
-      </w:r>
-      <w:r>
-        <w:t xml:space="preserve">Your user is not in the</w:t>
-      </w:r>
-      <w:r>
-        <w:t xml:space="preserve"> </w:t>
-      </w:r>
-      <w:r>
-        <w:rPr>
-          <w:rStyle w:val="VerbatimChar"/>
-        </w:rPr>
-        <w:t xml:space="preserve">docker</w:t>
-      </w:r>
-      <w:r>
-        <w:t xml:space="preserve"> </w:t>
-      </w:r>
-      <w:r>
-        <w:t xml:space="preserve">group.</w:t>
+        <w:t xml:space="preserve">Symptom.</w:t>
+      </w:r>
+      <w:r>
+        <w:t xml:space="preserve"> </w:t>
+      </w:r>
+      <w:r>
+        <w:rPr>
+          <w:rStyle w:val="VerbatimChar"/>
+        </w:rPr>
+        <w:t xml:space="preserve">docker: Got permission denied while trying to connect to the Docker daemon socket.</w:t>
       </w:r>
     </w:p>
     <w:p>
@@ -7166,107 +7431,110 @@
           <w:bCs/>
           <w:b/>
         </w:rPr>
-        <w:t xml:space="preserve">Fix.</w:t>
-      </w:r>
-      <w:r>
-        <w:t xml:space="preserve"> </w:t>
-      </w:r>
-      <w:r>
-        <w:t xml:space="preserve">Run</w:t>
-      </w:r>
-      <w:r>
-        <w:t xml:space="preserve"> </w:t>
-      </w:r>
-      <w:r>
-        <w:rPr>
-          <w:rStyle w:val="VerbatimChar"/>
-        </w:rPr>
-        <w:t xml:space="preserve">sudo usermod -aG docker $USER</w:t>
-      </w:r>
-      <w:r>
-        <w:t xml:space="preserve">, then log out and back in. Alternatively, prefix Docker commands with</w:t>
-      </w:r>
-      <w:r>
-        <w:t xml:space="preserve"> </w:t>
-      </w:r>
-      <w:r>
-        <w:rPr>
-          <w:rStyle w:val="VerbatimChar"/>
-        </w:rPr>
-        <w:t xml:space="preserve">sudo</w:t>
-      </w:r>
-      <w:r>
-        <w:t xml:space="preserve"> </w:t>
-      </w:r>
-      <w:r>
-        <w:t xml:space="preserve">(but this can cause file ownership issues).</w:t>
-      </w:r>
-    </w:p>
-    <w:bookmarkEnd w:id="41"/>
-    <w:bookmarkStart w:id="42" w:name="i-have-no-name-in-the-container-shell"/>
-    <w:p>
-      <w:pPr>
-        <w:pStyle w:val="Heading3"/>
-      </w:pPr>
-      <w:r>
-        <w:t xml:space="preserve">"I have no name!" in the container shell</w:t>
-      </w:r>
-    </w:p>
-    <w:p>
-      <w:pPr>
-        <w:pStyle w:val="FirstParagraph"/>
+        <w:t xml:space="preserve">Cause.</w:t>
+      </w:r>
+      <w:r>
+        <w:t xml:space="preserve"> </w:t>
+      </w:r>
+      <w:r>
+        <w:t xml:space="preserve">Your user is not in the</w:t>
+      </w:r>
+      <w:r>
+        <w:t xml:space="preserve"> </w:t>
+      </w:r>
+      <w:r>
+        <w:rPr>
+          <w:rStyle w:val="VerbatimChar"/>
+        </w:rPr>
+        <w:t xml:space="preserve">docker</w:t>
+      </w:r>
+      <w:r>
+        <w:t xml:space="preserve"> </w:t>
+      </w:r>
+      <w:r>
+        <w:t xml:space="preserve">group.</w:t>
+      </w:r>
+    </w:p>
+    <w:p>
+      <w:pPr>
+        <w:pStyle w:val="BodyText"/>
       </w:pPr>
       <w:r>
         <w:rPr>
           <w:bCs/>
           <w:b/>
         </w:rPr>
-        <w:t xml:space="preserve">Symptom.</w:t>
-      </w:r>
-      <w:r>
-        <w:t xml:space="preserve"> </w:t>
-      </w:r>
-      <w:r>
-        <w:t xml:space="preserve">The shell prompt shows</w:t>
-      </w:r>
-      <w:r>
-        <w:t xml:space="preserve"> </w:t>
-      </w:r>
-      <w:r>
-        <w:rPr>
-          <w:rStyle w:val="VerbatimChar"/>
-        </w:rPr>
-        <w:t xml:space="preserve">I have no name!@&lt;container-id&gt;</w:t>
-      </w:r>
-      <w:r>
-        <w:t xml:space="preserve">.</w:t>
-      </w:r>
-    </w:p>
-    <w:p>
-      <w:pPr>
-        <w:pStyle w:val="BodyText"/>
+        <w:t xml:space="preserve">Fix.</w:t>
+      </w:r>
+      <w:r>
+        <w:t xml:space="preserve"> </w:t>
+      </w:r>
+      <w:r>
+        <w:t xml:space="preserve">Run</w:t>
+      </w:r>
+      <w:r>
+        <w:t xml:space="preserve"> </w:t>
+      </w:r>
+      <w:r>
+        <w:rPr>
+          <w:rStyle w:val="VerbatimChar"/>
+        </w:rPr>
+        <w:t xml:space="preserve">sudo usermod -aG docker $USER</w:t>
+      </w:r>
+      <w:r>
+        <w:t xml:space="preserve">, then log out and back in. Alternatively, prefix Docker commands with</w:t>
+      </w:r>
+      <w:r>
+        <w:t xml:space="preserve"> </w:t>
+      </w:r>
+      <w:r>
+        <w:rPr>
+          <w:rStyle w:val="VerbatimChar"/>
+        </w:rPr>
+        <w:t xml:space="preserve">sudo</w:t>
+      </w:r>
+      <w:r>
+        <w:t xml:space="preserve"> </w:t>
+      </w:r>
+      <w:r>
+        <w:t xml:space="preserve">(but this can cause file ownership issues).</w:t>
+      </w:r>
+    </w:p>
+    <w:bookmarkEnd w:id="44"/>
+    <w:bookmarkStart w:id="45" w:name="i-have-no-name-in-the-container-shell"/>
+    <w:p>
+      <w:pPr>
+        <w:pStyle w:val="Heading3"/>
+      </w:pPr>
+      <w:r>
+        <w:t xml:space="preserve">"I have no name!" in the container shell</w:t>
+      </w:r>
+    </w:p>
+    <w:p>
+      <w:pPr>
+        <w:pStyle w:val="FirstParagraph"/>
       </w:pPr>
       <w:r>
         <w:rPr>
           <w:bCs/>
           <w:b/>
         </w:rPr>
-        <w:t xml:space="preserve">Cause.</w:t>
-      </w:r>
-      <w:r>
-        <w:t xml:space="preserve"> </w:t>
-      </w:r>
-      <w:r>
-        <w:t xml:space="preserve">The container runs as your numeric UID (to match file ownership), and that UID has no entry in the container's</w:t>
-      </w:r>
-      <w:r>
-        <w:t xml:space="preserve"> </w:t>
-      </w:r>
-      <w:r>
-        <w:rPr>
-          <w:rStyle w:val="VerbatimChar"/>
-        </w:rPr>
-        <w:t xml:space="preserve">/etc/passwd</w:t>
+        <w:t xml:space="preserve">Symptom.</w:t>
+      </w:r>
+      <w:r>
+        <w:t xml:space="preserve"> </w:t>
+      </w:r>
+      <w:r>
+        <w:t xml:space="preserve">The shell prompt shows</w:t>
+      </w:r>
+      <w:r>
+        <w:t xml:space="preserve"> </w:t>
+      </w:r>
+      <w:r>
+        <w:rPr>
+          <w:rStyle w:val="VerbatimChar"/>
+        </w:rPr>
+        <w:t xml:space="preserve">I have no name!@&lt;container-id&gt;</w:t>
       </w:r>
       <w:r>
         <w:t xml:space="preserve">.</w:t>
@@ -7281,95 +7549,107 @@
           <w:bCs/>
           <w:b/>
         </w:rPr>
-        <w:t xml:space="preserve">Impact.</w:t>
-      </w:r>
-      <w:r>
-        <w:t xml:space="preserve"> </w:t>
-      </w:r>
-      <w:r>
-        <w:t xml:space="preserve">None. This is cosmetic. File permissions, training, and everything else work correctly. You can safely ignore it.</w:t>
-      </w:r>
-    </w:p>
-    <w:bookmarkEnd w:id="42"/>
-    <w:bookmarkStart w:id="43" w:name="egl-initialization-failure"/>
-    <w:p>
-      <w:pPr>
-        <w:pStyle w:val="Heading3"/>
-      </w:pPr>
-      <w:r>
-        <w:t xml:space="preserve">EGL initialization failure</w:t>
-      </w:r>
-    </w:p>
-    <w:p>
-      <w:pPr>
-        <w:pStyle w:val="FirstParagraph"/>
+        <w:t xml:space="preserve">Cause.</w:t>
+      </w:r>
+      <w:r>
+        <w:t xml:space="preserve"> </w:t>
+      </w:r>
+      <w:r>
+        <w:t xml:space="preserve">The container runs as your numeric UID (to match file ownership), and that UID has no entry in the container's</w:t>
+      </w:r>
+      <w:r>
+        <w:t xml:space="preserve"> </w:t>
+      </w:r>
+      <w:r>
+        <w:rPr>
+          <w:rStyle w:val="VerbatimChar"/>
+        </w:rPr>
+        <w:t xml:space="preserve">/etc/passwd</w:t>
+      </w:r>
+      <w:r>
+        <w:t xml:space="preserve">.</w:t>
+      </w:r>
+    </w:p>
+    <w:p>
+      <w:pPr>
+        <w:pStyle w:val="BodyText"/>
       </w:pPr>
       <w:r>
         <w:rPr>
           <w:bCs/>
           <w:b/>
         </w:rPr>
-        <w:t xml:space="preserve">Symptom.</w:t>
-      </w:r>
-      <w:r>
-        <w:t xml:space="preserve"> </w:t>
-      </w:r>
-      <w:r>
-        <w:t xml:space="preserve">Errors mentioning</w:t>
-      </w:r>
-      <w:r>
-        <w:t xml:space="preserve"> </w:t>
-      </w:r>
-      <w:r>
-        <w:rPr>
-          <w:rStyle w:val="VerbatimChar"/>
-        </w:rPr>
-        <w:t xml:space="preserve">gladLoadGL</w:t>
-      </w:r>
-      <w:r>
-        <w:t xml:space="preserve">,</w:t>
-      </w:r>
-      <w:r>
-        <w:t xml:space="preserve"> </w:t>
-      </w:r>
-      <w:r>
-        <w:rPr>
-          <w:rStyle w:val="VerbatimChar"/>
-        </w:rPr>
-        <w:t xml:space="preserve">eglQueryString</w:t>
-      </w:r>
-      <w:r>
-        <w:t xml:space="preserve">, or</w:t>
-      </w:r>
-      <w:r>
-        <w:t xml:space="preserve"> </w:t>
-      </w:r>
-      <w:r>
-        <w:rPr>
-          <w:rStyle w:val="VerbatimChar"/>
-        </w:rPr>
-        <w:t xml:space="preserve">libEGL.so</w:t>
-      </w:r>
-      <w:r>
-        <w:t xml:space="preserve">.</w:t>
-      </w:r>
-    </w:p>
-    <w:p>
-      <w:pPr>
-        <w:pStyle w:val="BodyText"/>
+        <w:t xml:space="preserve">Impact.</w:t>
+      </w:r>
+      <w:r>
+        <w:t xml:space="preserve"> </w:t>
+      </w:r>
+      <w:r>
+        <w:t xml:space="preserve">None. This is cosmetic. File permissions, training, and everything else work correctly. You can safely ignore it.</w:t>
+      </w:r>
+    </w:p>
+    <w:bookmarkEnd w:id="45"/>
+    <w:bookmarkStart w:id="46" w:name="egl-initialization-failure"/>
+    <w:p>
+      <w:pPr>
+        <w:pStyle w:val="Heading3"/>
+      </w:pPr>
+      <w:r>
+        <w:t xml:space="preserve">EGL initialization failure</w:t>
+      </w:r>
+    </w:p>
+    <w:p>
+      <w:pPr>
+        <w:pStyle w:val="FirstParagraph"/>
       </w:pPr>
       <w:r>
         <w:rPr>
           <w:bCs/>
           <w:b/>
         </w:rPr>
-        <w:t xml:space="preserve">Cause.</w:t>
-      </w:r>
-      <w:r>
-        <w:t xml:space="preserve"> </w:t>
-      </w:r>
-      <w:r>
-        <w:t xml:space="preserve">The EGL rendering library is missing or the GPU driver does not expose EGL support.</w:t>
+        <w:t xml:space="preserve">Symptom.</w:t>
+      </w:r>
+      <w:r>
+        <w:t xml:space="preserve"> </w:t>
+      </w:r>
+      <w:r>
+        <w:t xml:space="preserve">Errors mentioning</w:t>
+      </w:r>
+      <w:r>
+        <w:t xml:space="preserve"> </w:t>
+      </w:r>
+      <w:r>
+        <w:rPr>
+          <w:rStyle w:val="VerbatimChar"/>
+        </w:rPr>
+        <w:t xml:space="preserve">gladLoadGL</w:t>
+      </w:r>
+      <w:r>
+        <w:t xml:space="preserve">,</w:t>
+      </w:r>
+      <w:r>
+        <w:t xml:space="preserve"> </w:t>
+      </w:r>
+      <w:r>
+        <w:rPr>
+          <w:rStyle w:val="VerbatimChar"/>
+        </w:rPr>
+        <w:t xml:space="preserve">eglQueryString</w:t>
+      </w:r>
+      <w:r>
+        <w:t xml:space="preserve">, or</w:t>
+      </w:r>
+      <w:r>
+        <w:t xml:space="preserve"> </w:t>
+      </w:r>
+      <w:r>
+        <w:rPr>
+          <w:rStyle w:val="VerbatimChar"/>
+        </w:rPr>
+        <w:t xml:space="preserve">libEGL.so</w:t>
+      </w:r>
+      <w:r>
+        <w:t xml:space="preserve">.</w:t>
       </w:r>
     </w:p>
     <w:p>
@@ -7381,6 +7661,24 @@
           <w:bCs/>
           <w:b/>
         </w:rPr>
+        <w:t xml:space="preserve">Cause.</w:t>
+      </w:r>
+      <w:r>
+        <w:t xml:space="preserve"> </w:t>
+      </w:r>
+      <w:r>
+        <w:t xml:space="preserve">The EGL rendering library is missing or the GPU driver does not expose EGL support.</w:t>
+      </w:r>
+    </w:p>
+    <w:p>
+      <w:pPr>
+        <w:pStyle w:val="BodyText"/>
+      </w:pPr>
+      <w:r>
+        <w:rPr>
+          <w:bCs/>
+          <w:b/>
+        </w:rPr>
         <w:t xml:space="preserve">Fix.</w:t>
       </w:r>
       <w:r>
@@ -7451,8 +7749,8 @@
         <w:t xml:space="preserve">usually resolves this.</w:t>
       </w:r>
     </w:p>
-    <w:bookmarkEnd w:id="43"/>
-    <w:bookmarkStart w:id="44" w:name="no-fetch-environments-found"/>
+    <w:bookmarkEnd w:id="46"/>
+    <w:bookmarkStart w:id="47" w:name="no-fetch-environments-found"/>
     <w:p>
       <w:pPr>
         <w:pStyle w:val="Heading3"/>
@@ -7626,8 +7924,8 @@
         <w:t xml:space="preserve">or rebuild the image.</w:t>
       </w:r>
     </w:p>
-    <w:bookmarkEnd w:id="44"/>
-    <w:bookmarkStart w:id="45" w:name="X96aee91ed0fdfc3e2223bc9c198bf98b7d0a6e0"/>
+    <w:bookmarkEnd w:id="47"/>
+    <w:bookmarkStart w:id="48" w:name="X96aee91ed0fdfc3e2223bc9c198bf98b7d0a6e0"/>
     <w:p>
       <w:pPr>
         <w:pStyle w:val="Heading3"/>
@@ -7804,8 +8102,8 @@
         <w:t xml:space="preserve">On Mac, "CUDA not available" is expected and correct -- training uses CPU. This is not a problem to fix.</w:t>
       </w:r>
     </w:p>
-    <w:bookmarkEnd w:id="45"/>
-    <w:bookmarkStart w:id="46" w:name="Xa8e5b7b97c05caeb50490a32b0cd60817230cda"/>
+    <w:bookmarkEnd w:id="48"/>
+    <w:bookmarkStart w:id="49" w:name="Xa8e5b7b97c05caeb50490a32b0cd60817230cda"/>
     <w:p>
       <w:pPr>
         <w:pStyle w:val="Heading3"/>
@@ -7949,8 +8247,8 @@
         <w:t xml:space="preserve">specifies compatible versions.</w:t>
       </w:r>
     </w:p>
-    <w:bookmarkEnd w:id="46"/>
-    <w:bookmarkStart w:id="47" w:name="dependencies-reinstall-every-time"/>
+    <w:bookmarkEnd w:id="49"/>
+    <w:bookmarkStart w:id="50" w:name="dependencies-reinstall-every-time"/>
     <w:p>
       <w:pPr>
         <w:pStyle w:val="Heading3"/>
@@ -8088,8 +8386,8 @@
         <w:t xml:space="preserve">. The venv will be recreated from scratch and the hash file will be written correctly. Subsequent runs should skip installation.</w:t>
       </w:r>
     </w:p>
-    <w:bookmarkEnd w:id="47"/>
-    <w:bookmarkStart w:id="48" w:name="docker-build-fails-or-times-out"/>
+    <w:bookmarkEnd w:id="50"/>
+    <w:bookmarkStart w:id="51" w:name="docker-build-fails-or-times-out"/>
     <w:p>
       <w:pPr>
         <w:pStyle w:val="Heading3"/>
@@ -8242,9 +8540,9 @@
         <w:t xml:space="preserve">.</w:t>
       </w:r>
     </w:p>
-    <w:bookmarkEnd w:id="48"/>
-    <w:bookmarkEnd w:id="49"/>
-    <w:bookmarkStart w:id="50" w:name="Xd2176042192b611447ffaf5c025c78365320b41"/>
+    <w:bookmarkEnd w:id="51"/>
+    <w:bookmarkEnd w:id="52"/>
+    <w:bookmarkStart w:id="53" w:name="Xd2176042192b611447ffaf5c025c78365320b41"/>
     <w:p>
       <w:pPr>
         <w:pStyle w:val="Heading2"/>
@@ -8462,8 +8760,8 @@
         </w:pict>
       </w:r>
     </w:p>
-    <w:bookmarkEnd w:id="50"/>
-    <w:bookmarkStart w:id="51" w:name="reproduce-it"/>
+    <w:bookmarkEnd w:id="53"/>
+    <w:bookmarkStart w:id="54" w:name="reproduce-it"/>
     <w:p>
       <w:pPr>
         <w:pStyle w:val="Heading2"/>
@@ -8651,8 +8949,8 @@
         <w:t xml:space="preserve">---------------------------------------------------------</w:t>
       </w:r>
     </w:p>
-    <w:bookmarkEnd w:id="51"/>
-    <w:bookmarkStart w:id="52" w:name="exercises"/>
+    <w:bookmarkEnd w:id="54"/>
+    <w:bookmarkStart w:id="55" w:name="exercises"/>
     <w:p>
       <w:pPr>
         <w:pStyle w:val="Heading2"/>
@@ -9124,8 +9422,8 @@
         <w:t xml:space="preserve">You do not need to actually modify the threshold to answer these questions -- running random episodes and measuring goal distances will give you the intuition. We will revisit this question when we discuss sparse rewards in Chapter 5, where the threshold directly determines how much of the goal space produces zero reward.</w:t>
       </w:r>
     </w:p>
-    <w:bookmarkEnd w:id="52"/>
-    <w:bookmarkEnd w:id="53"/>
+    <w:bookmarkEnd w:id="55"/>
+    <w:bookmarkEnd w:id="56"/>
     <w:sectPr/>
   </w:body>
 </w:document>

</xml_diff>

<commit_message>
docs: propagate compute honesty to Manning book + fix RAM numbers
Manning book chapters:
- ch01: add compute tier table after GPU check, fix Mac perf
  remark and dependency chain claims
- ch03/ch04/ch05: change Hardware lines from "Any modern GPU"
  to "Any machine with Docker (GPU optional)"
- ch09: add per-tier buffer-size-to-RAM table with practical
  advice for 120GB/64GB/32GB/16GB machines

Tutorial/syllabus RAM corrections:
- Fix buffer RAM numbers to match Manning math: 500K buffer
  uses ~80 GB (not ~40 GB); per-transition = 2 x 12 x 84 x 84
  = 169 KB, so 500K x 169 KB = 80 GB for pixel arrays
- Update ch00 tier table, ch09 RAM table, syllabus accordingly

Rebuild all Manning outputs (6 PDFs + 6 DOCXs + manuscript).
</commit_message>
<xml_diff>
--- a/Manning/output/ch01_proof_of_life.docx
+++ b/Manning/output/ch01_proof_of_life.docx
@@ -3167,7 +3167,7 @@
         <w:pStyle w:val="BlockText"/>
       </w:pPr>
       <w:r>
-        <w:t xml:space="preserve">The 6-10x throughput difference is expected. MuJoCo physics runs on CPU regardless of platform; on Linux, the GPU handles neural network forward and backward passes in microseconds, while on Mac both physics and neural networks compete for CPU time. This is fine for development, debugging, and running the early chapters. For serious training runs (Chapter 5 onward, where you may need 500,000 to 3,000,000 environment steps), use a GPU-equipped machine.</w:t>
+        <w:t xml:space="preserve">The 6-10x throughput gap is mostly about faster CPUs and more cores on Linux machines, not GPU acceleration. For state-based RL (Chapters 1-8), both platforms are CPU-bound: MuJoCo physics dominates, and a 256x256 MLP processing a 25D observation vector completes in microseconds regardless of device. Mac is fully viable through Chapter 8 -- training runs that take seconds on DGX take tens of minutes on Mac, which is fine for learning and iteration. The GPU becomes important at Chapter 9 (pixel observations, where a CNN processes 84x84 images every step) and essential at Appendix E (Isaac Lab, where physics itself runs on the GPU). For Chapter 9, RAM is usually the binding constraint rather than GPU speed -- see that chapter for buffer-size guidance.</w:t>
       </w:r>
     </w:p>
     <w:p>
@@ -6111,6 +6111,292 @@
         <w:pStyle w:val="BodyText"/>
       </w:pPr>
       <w:r>
+        <w:t xml:space="preserve">We verify GPU access early because later chapters need it -- but not all chapters, and not for the same reasons:</w:t>
+      </w:r>
+    </w:p>
+    <w:tbl>
+      <w:tblPr>
+        <w:tblStyle w:val="Table"/>
+        <w:tblW w:type="auto" w:w="0"/>
+        <w:tblLook w:firstRow="1" w:lastRow="0" w:firstColumn="0" w:lastColumn="0" w:noHBand="0" w:noVBand="0" w:val="0020"/>
+        <w:jc w:val="start"/>
+      </w:tblPr>
+      <w:tblGrid>
+        <w:gridCol w:w="1584"/>
+        <w:gridCol w:w="1584"/>
+        <w:gridCol w:w="1584"/>
+        <w:gridCol w:w="1584"/>
+        <w:gridCol w:w="1584"/>
+      </w:tblGrid>
+      <w:tr>
+        <w:trPr>
+          <w:tblHeader w:val="true"/>
+        </w:trPr>
+        <w:tc>
+          <w:tcPr/>
+          <w:p>
+            <w:pPr>
+              <w:pStyle w:val="Compact"/>
+              <w:jc w:val="left"/>
+            </w:pPr>
+            <w:r>
+              <w:t xml:space="preserve">Chapters</w:t>
+            </w:r>
+          </w:p>
+        </w:tc>
+        <w:tc>
+          <w:tcPr/>
+          <w:p>
+            <w:pPr>
+              <w:pStyle w:val="Compact"/>
+              <w:jc w:val="left"/>
+            </w:pPr>
+            <w:r>
+              <w:t xml:space="preserve">Workload</w:t>
+            </w:r>
+          </w:p>
+        </w:tc>
+        <w:tc>
+          <w:tcPr/>
+          <w:p>
+            <w:pPr>
+              <w:pStyle w:val="Compact"/>
+              <w:jc w:val="left"/>
+            </w:pPr>
+            <w:r>
+              <w:t xml:space="preserve">CPU viable?</w:t>
+            </w:r>
+          </w:p>
+        </w:tc>
+        <w:tc>
+          <w:tcPr/>
+          <w:p>
+            <w:pPr>
+              <w:pStyle w:val="Compact"/>
+              <w:jc w:val="left"/>
+            </w:pPr>
+            <w:r>
+              <w:t xml:space="preserve">GPU needed?</w:t>
+            </w:r>
+          </w:p>
+        </w:tc>
+        <w:tc>
+          <w:tcPr/>
+          <w:p>
+            <w:pPr>
+              <w:pStyle w:val="Compact"/>
+              <w:jc w:val="left"/>
+            </w:pPr>
+            <w:r>
+              <w:t xml:space="preserve">RAM constraint</w:t>
+            </w:r>
+          </w:p>
+        </w:tc>
+      </w:tr>
+      <w:tr>
+        <w:tc>
+          <w:tcPr/>
+          <w:p>
+            <w:pPr>
+              <w:pStyle w:val="Compact"/>
+              <w:jc w:val="left"/>
+            </w:pPr>
+            <w:r>
+              <w:t xml:space="preserve">1-8</w:t>
+            </w:r>
+          </w:p>
+        </w:tc>
+        <w:tc>
+          <w:tcPr/>
+          <w:p>
+            <w:pPr>
+              <w:pStyle w:val="Compact"/>
+              <w:jc w:val="left"/>
+            </w:pPr>
+            <w:r>
+              <w:t xml:space="preserve">State-based RL (MuJoCo + small MLPs on 25D vectors)</w:t>
+            </w:r>
+          </w:p>
+        </w:tc>
+        <w:tc>
+          <w:tcPr/>
+          <w:p>
+            <w:pPr>
+              <w:pStyle w:val="Compact"/>
+              <w:jc w:val="left"/>
+            </w:pPr>
+            <w:r>
+              <w:t xml:space="preserve">Yes (~60-100 fps Mac, ~600 fps Linux)</w:t>
+            </w:r>
+          </w:p>
+        </w:tc>
+        <w:tc>
+          <w:tcPr/>
+          <w:p>
+            <w:pPr>
+              <w:pStyle w:val="Compact"/>
+              <w:jc w:val="left"/>
+            </w:pPr>
+            <w:r>
+              <w:t xml:space="preserve">No -- GPU at ~5% utilization</w:t>
+            </w:r>
+          </w:p>
+        </w:tc>
+        <w:tc>
+          <w:tcPr/>
+          <w:p>
+            <w:pPr>
+              <w:pStyle w:val="Compact"/>
+              <w:jc w:val="left"/>
+            </w:pPr>
+            <w:r>
+              <w:t xml:space="preserve">8 GB plenty</w:t>
+            </w:r>
+          </w:p>
+        </w:tc>
+      </w:tr>
+      <w:tr>
+        <w:tc>
+          <w:tcPr/>
+          <w:p>
+            <w:pPr>
+              <w:pStyle w:val="Compact"/>
+              <w:jc w:val="left"/>
+            </w:pPr>
+            <w:r>
+              <w:t xml:space="preserve">9</w:t>
+            </w:r>
+          </w:p>
+        </w:tc>
+        <w:tc>
+          <w:tcPr/>
+          <w:p>
+            <w:pPr>
+              <w:pStyle w:val="Compact"/>
+              <w:jc w:val="left"/>
+            </w:pPr>
+            <w:r>
+              <w:t xml:space="preserve">Pixel-based RL (CNN on 84x84x12 images)</w:t>
+            </w:r>
+          </w:p>
+        </w:tc>
+        <w:tc>
+          <w:tcPr/>
+          <w:p>
+            <w:pPr>
+              <w:pStyle w:val="Compact"/>
+              <w:jc w:val="left"/>
+            </w:pPr>
+            <w:r>
+              <w:t xml:space="preserve">Slow but possible</w:t>
+            </w:r>
+          </w:p>
+        </w:tc>
+        <w:tc>
+          <w:tcPr/>
+          <w:p>
+            <w:pPr>
+              <w:pStyle w:val="Compact"/>
+              <w:jc w:val="left"/>
+            </w:pPr>
+            <w:r>
+              <w:t xml:space="preserve">Helpful (2-3x speedup)</w:t>
+            </w:r>
+          </w:p>
+        </w:tc>
+        <w:tc>
+          <w:tcPr/>
+          <w:p>
+            <w:pPr>
+              <w:pStyle w:val="Compact"/>
+              <w:jc w:val="left"/>
+            </w:pPr>
+            <w:r>
+              <w:t xml:space="preserve">~85 GB for 500K buffer; 100K fits in 32 GB</w:t>
+            </w:r>
+          </w:p>
+        </w:tc>
+      </w:tr>
+      <w:tr>
+        <w:tc>
+          <w:tcPr/>
+          <w:p>
+            <w:pPr>
+              <w:pStyle w:val="Compact"/>
+              <w:jc w:val="left"/>
+            </w:pPr>
+            <w:r>
+              <w:t xml:space="preserve">App. E</w:t>
+            </w:r>
+          </w:p>
+        </w:tc>
+        <w:tc>
+          <w:tcPr/>
+          <w:p>
+            <w:pPr>
+              <w:pStyle w:val="Compact"/>
+              <w:jc w:val="left"/>
+            </w:pPr>
+            <w:r>
+              <w:t xml:space="preserve">Isaac Lab (GPU-parallel PhysX)</w:t>
+            </w:r>
+          </w:p>
+        </w:tc>
+        <w:tc>
+          <w:tcPr/>
+          <w:p>
+            <w:pPr>
+              <w:pStyle w:val="Compact"/>
+              <w:jc w:val="left"/>
+            </w:pPr>
+            <w:r>
+              <w:t xml:space="preserve">No</w:t>
+            </w:r>
+          </w:p>
+        </w:tc>
+        <w:tc>
+          <w:tcPr/>
+          <w:p>
+            <w:pPr>
+              <w:pStyle w:val="Compact"/>
+              <w:jc w:val="left"/>
+            </w:pPr>
+            <w:r>
+              <w:rPr>
+                <w:bCs/>
+                <w:b/>
+              </w:rPr>
+              <w:t xml:space="preserve">Required</w:t>
+            </w:r>
+          </w:p>
+        </w:tc>
+        <w:tc>
+          <w:tcPr/>
+          <w:p>
+            <w:pPr>
+              <w:pStyle w:val="Compact"/>
+              <w:jc w:val="left"/>
+            </w:pPr>
+            <w:r>
+              <w:t xml:space="preserve">12+ GB VRAM</w:t>
+            </w:r>
+          </w:p>
+        </w:tc>
+      </w:tr>
+    </w:tbl>
+    <w:p>
+      <w:pPr>
+        <w:pStyle w:val="BodyText"/>
+      </w:pPr>
+      <w:r>
+        <w:t xml:space="preserve">For Chapters 1-8, the bottleneck is MuJoCo physics simulation, which runs on CPU regardless of platform. Training runs that take minutes on a Linux GPU machine take tens of minutes on a Mac laptop -- not days.</w:t>
+      </w:r>
+    </w:p>
+    <w:p>
+      <w:pPr>
+        <w:pStyle w:val="BodyText"/>
+      </w:pPr>
+      <w:r>
         <w:rPr>
           <w:bCs/>
           <w:b/>
@@ -7116,7 +7402,7 @@
         <w:pStyle w:val="FirstParagraph"/>
       </w:pPr>
       <w:r>
-        <w:t xml:space="preserve">Each test assumes the previous ones work. Rendering depends on MuJoCo initializing correctly (Test 2). Training depends on rendering being at least attempted (the training test disables rendering, but it still needs MuJoCo and Gymnasium working). And training performance depends on GPU availability (Test 1) -- without a GPU, training runs 10-20x slower.</w:t>
+        <w:t xml:space="preserve">Each test assumes the previous ones work. Rendering depends on MuJoCo initializing correctly (Test 2). Training depends on rendering being at least attempted (the training test disables rendering, but it still needs MuJoCo and Gymnasium working). And training performance depends on the compute environment (Test 1) -- for state-based chapters (2-8), CPU is adequate; for pixel chapters (9+), GPU helps but RAM is often the binding constraint.</w:t>
       </w:r>
     </w:p>
     <w:p>

</xml_diff>